<commit_message>
Patch quantity correct random value
</commit_message>
<xml_diff>
--- a/Bees Notes.docx
+++ b/Bees Notes.docx
@@ -155,11 +155,19 @@
           <w:color w:val="000000"/>
         </w:rPr>
       </w:pPr>
-      <w:r>
-        <w:rPr>
-          <w:color w:val="000000"/>
-        </w:rPr>
-        <w:t>1         : 40%</w:t>
+      <w:proofErr w:type="gramStart"/>
+      <w:r>
+        <w:rPr>
+          <w:color w:val="000000"/>
+        </w:rPr>
+        <w:t>1         :</w:t>
+      </w:r>
+      <w:proofErr w:type="gramEnd"/>
+      <w:r>
+        <w:rPr>
+          <w:color w:val="000000"/>
+        </w:rPr>
+        <w:t xml:space="preserve"> 40%</w:t>
       </w:r>
     </w:p>
     <w:p>
@@ -178,11 +186,19 @@
           <w:color w:val="000000"/>
         </w:rPr>
       </w:pPr>
-      <w:r>
-        <w:rPr>
-          <w:color w:val="000000"/>
-        </w:rPr>
-        <w:t>10       : 25%</w:t>
+      <w:proofErr w:type="gramStart"/>
+      <w:r>
+        <w:rPr>
+          <w:color w:val="000000"/>
+        </w:rPr>
+        <w:t>10       :</w:t>
+      </w:r>
+      <w:proofErr w:type="gramEnd"/>
+      <w:r>
+        <w:rPr>
+          <w:color w:val="000000"/>
+        </w:rPr>
+        <w:t xml:space="preserve"> 25%</w:t>
       </w:r>
     </w:p>
     <w:p>
@@ -201,11 +217,19 @@
           <w:color w:val="000000"/>
         </w:rPr>
       </w:pPr>
-      <w:r>
-        <w:rPr>
-          <w:color w:val="000000"/>
-        </w:rPr>
-        <w:t>100     : 20%</w:t>
+      <w:proofErr w:type="gramStart"/>
+      <w:r>
+        <w:rPr>
+          <w:color w:val="000000"/>
+        </w:rPr>
+        <w:t>100     :</w:t>
+      </w:r>
+      <w:proofErr w:type="gramEnd"/>
+      <w:r>
+        <w:rPr>
+          <w:color w:val="000000"/>
+        </w:rPr>
+        <w:t xml:space="preserve"> 20%</w:t>
       </w:r>
     </w:p>
     <w:p>
@@ -224,11 +248,19 @@
           <w:color w:val="000000"/>
         </w:rPr>
       </w:pPr>
-      <w:r>
-        <w:rPr>
-          <w:color w:val="000000"/>
-        </w:rPr>
-        <w:t>1000   : 10%</w:t>
+      <w:proofErr w:type="gramStart"/>
+      <w:r>
+        <w:rPr>
+          <w:color w:val="000000"/>
+        </w:rPr>
+        <w:t>1000   :</w:t>
+      </w:r>
+      <w:proofErr w:type="gramEnd"/>
+      <w:r>
+        <w:rPr>
+          <w:color w:val="000000"/>
+        </w:rPr>
+        <w:t xml:space="preserve"> 10%</w:t>
       </w:r>
     </w:p>
     <w:p>
@@ -247,11 +279,19 @@
           <w:color w:val="000000"/>
         </w:rPr>
       </w:pPr>
-      <w:r>
-        <w:rPr>
-          <w:color w:val="000000"/>
-        </w:rPr>
-        <w:t>10000 : 05%</w:t>
+      <w:proofErr w:type="gramStart"/>
+      <w:r>
+        <w:rPr>
+          <w:color w:val="000000"/>
+        </w:rPr>
+        <w:t>10000 :</w:t>
+      </w:r>
+      <w:proofErr w:type="gramEnd"/>
+      <w:r>
+        <w:rPr>
+          <w:color w:val="000000"/>
+        </w:rPr>
+        <w:t xml:space="preserve"> 05%</w:t>
       </w:r>
     </w:p>
     <w:p>
@@ -322,10 +362,18 @@
         <w:t xml:space="preserve"> c1_mult=8</w:t>
       </w:r>
       <w:r>
-        <w:t xml:space="preserve">1, </w:t>
-      </w:r>
-      <w:r>
-        <w:t xml:space="preserve">  c2_mult=61, patchiness=5</w:t>
+        <w:t>1</w:t>
+      </w:r>
+      <w:proofErr w:type="gramStart"/>
+      <w:r>
+        <w:t xml:space="preserve">, </w:t>
+      </w:r>
+      <w:r>
+        <w:t xml:space="preserve">  c2</w:t>
+      </w:r>
+      <w:proofErr w:type="gramEnd"/>
+      <w:r>
+        <w:t>_mult=61, patchiness=5</w:t>
       </w:r>
     </w:p>
     <w:p>
@@ -349,10 +397,18 @@
         <w:t>c1_mult=4</w:t>
       </w:r>
       <w:r>
-        <w:t xml:space="preserve">1, </w:t>
-      </w:r>
-      <w:r>
-        <w:t xml:space="preserve">   c2_mult=</w:t>
+        <w:t>1</w:t>
+      </w:r>
+      <w:proofErr w:type="gramStart"/>
+      <w:r>
+        <w:t xml:space="preserve">, </w:t>
+      </w:r>
+      <w:r>
+        <w:t xml:space="preserve">   c2</w:t>
+      </w:r>
+      <w:proofErr w:type="gramEnd"/>
+      <w:r>
+        <w:t>_mult=</w:t>
       </w:r>
       <w:r>
         <w:t>1,</w:t>
@@ -403,12 +459,14 @@
           <w:b/>
         </w:rPr>
       </w:pPr>
+      <w:proofErr w:type="spellStart"/>
       <w:r>
         <w:rPr>
           <w:b/>
         </w:rPr>
         <w:t>TODO</w:t>
       </w:r>
+      <w:proofErr w:type="spellEnd"/>
     </w:p>
     <w:p>
       <w:pPr>
@@ -448,29 +506,11 @@
           <w:numId w:val="1"/>
         </w:numPr>
       </w:pPr>
-      <w:r>
-        <w:t>Regenerate patch dist</w:t>
-      </w:r>
-      <w:r>
-        <w:t>ribution</w:t>
-      </w:r>
-      <w:r>
-        <w:t xml:space="preserve"> if R isn’t right value</w:t>
-      </w:r>
-    </w:p>
-    <w:p>
-      <w:pPr>
-        <w:pStyle w:val="ListParagraph"/>
-        <w:numPr>
-          <w:ilvl w:val="1"/>
-          <w:numId w:val="1"/>
-        </w:numPr>
-      </w:pPr>
-      <w:r>
-        <w:t>Do patch quantities</w:t>
-      </w:r>
       <w:bookmarkStart w:id="0" w:name="_GoBack"/>
       <w:bookmarkEnd w:id="0"/>
+      <w:r>
+        <w:t>Do patch quantities</w:t>
+      </w:r>
     </w:p>
     <w:p>
       <w:pPr>
@@ -499,12 +539,14 @@
           <w:color w:val="1A1A1A"/>
         </w:rPr>
       </w:pPr>
+      <w:proofErr w:type="gramStart"/>
       <w:r>
         <w:rPr>
           <w:color w:val="1A1A1A"/>
         </w:rPr>
         <w:t>inactive</w:t>
       </w:r>
+      <w:proofErr w:type="gramEnd"/>
       <w:r>
         <w:rPr>
           <w:color w:val="1A1A1A"/>
@@ -527,12 +569,28 @@
           <w:color w:val="1A1A1A"/>
         </w:rPr>
       </w:pPr>
-      <w:r>
-        <w:rPr>
-          <w:color w:val="1A1A1A"/>
-        </w:rPr>
-        <w:t>transition to toResource</w:t>
-      </w:r>
+      <w:proofErr w:type="gramStart"/>
+      <w:r>
+        <w:rPr>
+          <w:color w:val="1A1A1A"/>
+        </w:rPr>
+        <w:t>transition</w:t>
+      </w:r>
+      <w:proofErr w:type="gramEnd"/>
+      <w:r>
+        <w:rPr>
+          <w:color w:val="1A1A1A"/>
+        </w:rPr>
+        <w:t xml:space="preserve"> to </w:t>
+      </w:r>
+      <w:proofErr w:type="spellStart"/>
+      <w:r>
+        <w:rPr>
+          <w:color w:val="1A1A1A"/>
+        </w:rPr>
+        <w:t>toResource</w:t>
+      </w:r>
+      <w:proofErr w:type="spellEnd"/>
     </w:p>
     <w:p>
       <w:pPr>
@@ -549,11 +607,19 @@
           <w:color w:val="1A1A1A"/>
         </w:rPr>
       </w:pPr>
-      <w:r>
-        <w:rPr>
-          <w:color w:val="1A1A1A"/>
-        </w:rPr>
-        <w:t>random-search</w:t>
+      <w:proofErr w:type="gramStart"/>
+      <w:r>
+        <w:rPr>
+          <w:color w:val="1A1A1A"/>
+        </w:rPr>
+        <w:t>random</w:t>
+      </w:r>
+      <w:proofErr w:type="gramEnd"/>
+      <w:r>
+        <w:rPr>
+          <w:color w:val="1A1A1A"/>
+        </w:rPr>
+        <w:t>-search</w:t>
       </w:r>
     </w:p>
     <w:p>
@@ -571,11 +637,33 @@
           <w:color w:val="1A1A1A"/>
         </w:rPr>
       </w:pPr>
-      <w:r>
-        <w:rPr>
-          <w:color w:val="1A1A1A"/>
-        </w:rPr>
-        <w:t>speed searching vs flying directly</w:t>
+      <w:proofErr w:type="gramStart"/>
+      <w:r>
+        <w:rPr>
+          <w:color w:val="1A1A1A"/>
+        </w:rPr>
+        <w:t>speed</w:t>
+      </w:r>
+      <w:proofErr w:type="gramEnd"/>
+      <w:r>
+        <w:rPr>
+          <w:color w:val="1A1A1A"/>
+        </w:rPr>
+        <w:t xml:space="preserve"> searching </w:t>
+      </w:r>
+      <w:proofErr w:type="spellStart"/>
+      <w:r>
+        <w:rPr>
+          <w:color w:val="1A1A1A"/>
+        </w:rPr>
+        <w:t>vs</w:t>
+      </w:r>
+      <w:proofErr w:type="spellEnd"/>
+      <w:r>
+        <w:rPr>
+          <w:color w:val="1A1A1A"/>
+        </w:rPr>
+        <w:t xml:space="preserve"> flying directly</w:t>
       </w:r>
     </w:p>
     <w:p>
@@ -593,12 +681,14 @@
           <w:color w:val="1A1A1A"/>
         </w:rPr>
       </w:pPr>
+      <w:proofErr w:type="gramStart"/>
       <w:r>
         <w:rPr>
           <w:color w:val="1A1A1A"/>
         </w:rPr>
         <w:t>forage</w:t>
       </w:r>
+      <w:proofErr w:type="gramEnd"/>
       <w:r>
         <w:rPr>
           <w:color w:val="1A1A1A"/>
@@ -643,6 +733,7 @@
           <w:color w:val="1A1A1A"/>
         </w:rPr>
       </w:pPr>
+      <w:proofErr w:type="gramStart"/>
       <w:r>
         <w:rPr>
           <w:color w:val="1A1A1A"/>
@@ -655,6 +746,7 @@
         </w:rPr>
         <w:t>eturn</w:t>
       </w:r>
+      <w:proofErr w:type="gramEnd"/>
       <w:r>
         <w:rPr>
           <w:color w:val="1A1A1A"/>
@@ -677,11 +769,19 @@
           <w:color w:val="1A1A1A"/>
         </w:rPr>
       </w:pPr>
-      <w:r>
-        <w:rPr>
-          <w:color w:val="1A1A1A"/>
-        </w:rPr>
-        <w:t>energy stuff-dancing</w:t>
+      <w:proofErr w:type="gramStart"/>
+      <w:r>
+        <w:rPr>
+          <w:color w:val="1A1A1A"/>
+        </w:rPr>
+        <w:t>energy</w:t>
+      </w:r>
+      <w:proofErr w:type="gramEnd"/>
+      <w:r>
+        <w:rPr>
+          <w:color w:val="1A1A1A"/>
+        </w:rPr>
+        <w:t xml:space="preserve"> stuff-dancing</w:t>
       </w:r>
     </w:p>
     <w:p>
@@ -699,11 +799,19 @@
           <w:color w:val="1A1A1A"/>
         </w:rPr>
       </w:pPr>
-      <w:r>
-        <w:rPr>
-          <w:color w:val="1A1A1A"/>
-        </w:rPr>
-        <w:t>e-res</w:t>
+      <w:proofErr w:type="gramStart"/>
+      <w:r>
+        <w:rPr>
+          <w:color w:val="1A1A1A"/>
+        </w:rPr>
+        <w:t>e</w:t>
+      </w:r>
+      <w:proofErr w:type="gramEnd"/>
+      <w:r>
+        <w:rPr>
+          <w:color w:val="1A1A1A"/>
+        </w:rPr>
+        <w:t>-res</w:t>
       </w:r>
     </w:p>
     <w:p>
@@ -721,11 +829,19 @@
           <w:color w:val="1A1A1A"/>
         </w:rPr>
       </w:pPr>
-      <w:r>
-        <w:rPr>
-          <w:color w:val="1A1A1A"/>
-        </w:rPr>
-        <w:t>dancing?</w:t>
+      <w:proofErr w:type="gramStart"/>
+      <w:r>
+        <w:rPr>
+          <w:color w:val="1A1A1A"/>
+        </w:rPr>
+        <w:t>dancing</w:t>
+      </w:r>
+      <w:proofErr w:type="gramEnd"/>
+      <w:r>
+        <w:rPr>
+          <w:color w:val="1A1A1A"/>
+        </w:rPr>
+        <w:t>?</w:t>
       </w:r>
     </w:p>
     <w:p>
@@ -736,12 +852,14 @@
           <w:numId w:val="1"/>
         </w:numPr>
       </w:pPr>
+      <w:proofErr w:type="gramStart"/>
       <w:r>
         <w:rPr>
           <w:color w:val="1A1A1A"/>
         </w:rPr>
         <w:t>dance</w:t>
       </w:r>
+      <w:proofErr w:type="gramEnd"/>
     </w:p>
     <w:p/>
     <w:p>

</xml_diff>

<commit_message>
Adjusted files to find best parameters for dif(R) <= 0.03
</commit_message>
<xml_diff>
--- a/Bees Notes.docx
+++ b/Bees Notes.docx
@@ -125,14 +125,35 @@
           <w:color w:val="000000"/>
         </w:rPr>
       </w:pPr>
+      <w:r>
+        <w:rPr>
+          <w:color w:val="000000"/>
+        </w:rPr>
+        <w:t>Patch parameters</w:t>
+      </w:r>
+    </w:p>
+    <w:p>
+      <w:pPr>
+        <w:pStyle w:val="ListParagraph"/>
+        <w:numPr>
+          <w:ilvl w:val="1"/>
+          <w:numId w:val="1"/>
+        </w:numPr>
+      </w:pPr>
+      <w:r>
+        <w:t xml:space="preserve">R </w:t>
+      </w:r>
+      <w:r>
+        <w:t xml:space="preserve">of </w:t>
+      </w:r>
+      <w:r>
+        <w:t>must be within 0.03</w:t>
+      </w:r>
+      <w:r>
+        <w:t xml:space="preserve"> of desired</w:t>
+      </w:r>
       <w:bookmarkStart w:id="0" w:name="_GoBack"/>
       <w:bookmarkEnd w:id="0"/>
-      <w:r>
-        <w:rPr>
-          <w:color w:val="000000"/>
-        </w:rPr>
-        <w:t>Patch parameters</w:t>
-      </w:r>
     </w:p>
     <w:p>
       <w:pPr>
@@ -170,27 +191,31 @@
         <w:t>0.6</w:t>
       </w:r>
       <w:r>
-        <w:t xml:space="preserve"> (run 1600)</w:t>
+        <w:t xml:space="preserve"> (run </w:t>
+      </w:r>
+      <w:r>
+        <w:t>2240</w:t>
+      </w:r>
+      <w:r>
+        <w:t>)</w:t>
       </w:r>
       <w:r>
         <w:t>:</w:t>
       </w:r>
       <w:r>
-        <w:t xml:space="preserve"> c1_mult=8</w:t>
-      </w:r>
-      <w:r>
-        <w:t>1</w:t>
-      </w:r>
-      <w:proofErr w:type="gramStart"/>
+        <w:t xml:space="preserve"> c1_mult=121</w:t>
+      </w:r>
       <w:r>
         <w:t xml:space="preserve">, </w:t>
       </w:r>
       <w:r>
-        <w:t xml:space="preserve">  c2</w:t>
-      </w:r>
-      <w:proofErr w:type="gramEnd"/>
-      <w:r>
-        <w:t>_mult=61, patchiness=5</w:t>
+        <w:t>c2_mult=</w:t>
+      </w:r>
+      <w:r>
+        <w:t xml:space="preserve">  </w:t>
+      </w:r>
+      <w:r>
+        <w:t>1, patchiness=13</w:t>
       </w:r>
     </w:p>
     <w:p>
@@ -211,24 +236,22 @@
         <w:t xml:space="preserve">: </w:t>
       </w:r>
       <w:r>
-        <w:t>c1_mult=4</w:t>
-      </w:r>
-      <w:r>
-        <w:t>1</w:t>
-      </w:r>
-      <w:proofErr w:type="gramStart"/>
-      <w:r>
-        <w:t xml:space="preserve">, </w:t>
+        <w:t>c1_mult=</w:t>
       </w:r>
       <w:r>
         <w:t xml:space="preserve">  </w:t>
       </w:r>
       <w:r>
-        <w:t>c2</w:t>
-      </w:r>
-      <w:proofErr w:type="gramEnd"/>
-      <w:r>
-        <w:t>_mult=</w:t>
+        <w:t>4</w:t>
+      </w:r>
+      <w:r>
+        <w:t xml:space="preserve">1, </w:t>
+      </w:r>
+      <w:r>
+        <w:t>c2_mult=</w:t>
+      </w:r>
+      <w:r>
+        <w:t xml:space="preserve">  </w:t>
       </w:r>
       <w:r>
         <w:t>1,</w:t>
@@ -237,10 +260,7 @@
         <w:t xml:space="preserve"> </w:t>
       </w:r>
       <w:r>
-        <w:t xml:space="preserve"> </w:t>
-      </w:r>
-      <w:r>
-        <w:t xml:space="preserve"> patchiness</w:t>
+        <w:t>patchiness</w:t>
       </w:r>
       <w:r>
         <w:t>=21</w:t>
@@ -257,6 +277,9 @@
       <w:r>
         <w:t>Sparse</w:t>
       </w:r>
+      <w:r>
+        <w:t xml:space="preserve">  </w:t>
+      </w:r>
     </w:p>
     <w:p>
       <w:pPr>
@@ -267,7 +290,16 @@
         </w:numPr>
       </w:pPr>
       <w:r>
-        <w:t>0.4 (run 5390): c1_mult=1351, c2_mult=1201, patchiness=16</w:t>
+        <w:t xml:space="preserve">0.4 (run </w:t>
+      </w:r>
+      <w:r>
+        <w:t>4730</w:t>
+      </w:r>
+      <w:r>
+        <w:t>): c1_mult=1</w:t>
+      </w:r>
+      <w:r>
+        <w:t>201, c2_mult=901, patchiness=11</w:t>
       </w:r>
     </w:p>
     <w:p>
@@ -279,15 +311,7 @@
         </w:numPr>
       </w:pPr>
       <w:r>
-        <w:t>0.6 (run 5750): c1_mult=1501, c2_mult=601</w:t>
-      </w:r>
-      <w:proofErr w:type="gramStart"/>
-      <w:r>
-        <w:t>,  patchiness</w:t>
-      </w:r>
-      <w:proofErr w:type="gramEnd"/>
-      <w:r>
-        <w:t>=21</w:t>
+        <w:t>0.6 (run 5750): c1_mult=1501, c2_mult=601,  patchiness=21</w:t>
       </w:r>
     </w:p>
     <w:p>
@@ -299,15 +323,19 @@
         </w:numPr>
       </w:pPr>
       <w:r>
-        <w:t>0.8 (run 3390): c1_mult=901</w:t>
-      </w:r>
-      <w:proofErr w:type="gramStart"/>
-      <w:r>
-        <w:t>,   c2</w:t>
-      </w:r>
-      <w:proofErr w:type="gramEnd"/>
-      <w:r>
-        <w:t>_mult=151,  patchiness=16</w:t>
+        <w:t xml:space="preserve">0.8 (run </w:t>
+      </w:r>
+      <w:r>
+        <w:t>4040): c1_mult=1</w:t>
+      </w:r>
+      <w:r>
+        <w:t>0</w:t>
+      </w:r>
+      <w:r>
+        <w:t>51, c2_mult=4</w:t>
+      </w:r>
+      <w:r>
+        <w:t>51,  patchiness=16</w:t>
       </w:r>
     </w:p>
     <w:p/>
@@ -317,14 +345,12 @@
           <w:b/>
         </w:rPr>
       </w:pPr>
-      <w:proofErr w:type="spellStart"/>
       <w:r>
         <w:rPr>
           <w:b/>
         </w:rPr>
         <w:t>TODO</w:t>
       </w:r>
-      <w:proofErr w:type="spellEnd"/>
     </w:p>
     <w:p>
       <w:pPr>
@@ -428,14 +454,12 @@
           <w:color w:val="1A1A1A"/>
         </w:rPr>
       </w:pPr>
-      <w:proofErr w:type="gramStart"/>
       <w:r>
         <w:rPr>
           <w:color w:val="1A1A1A"/>
         </w:rPr>
         <w:t>inactive</w:t>
       </w:r>
-      <w:proofErr w:type="gramEnd"/>
       <w:r>
         <w:rPr>
           <w:color w:val="1A1A1A"/>
@@ -458,28 +482,12 @@
           <w:color w:val="1A1A1A"/>
         </w:rPr>
       </w:pPr>
-      <w:proofErr w:type="gramStart"/>
-      <w:r>
-        <w:rPr>
-          <w:color w:val="1A1A1A"/>
-        </w:rPr>
-        <w:t>transition</w:t>
-      </w:r>
-      <w:proofErr w:type="gramEnd"/>
-      <w:r>
-        <w:rPr>
-          <w:color w:val="1A1A1A"/>
-        </w:rPr>
-        <w:t xml:space="preserve"> to </w:t>
-      </w:r>
-      <w:proofErr w:type="spellStart"/>
-      <w:r>
-        <w:rPr>
-          <w:color w:val="1A1A1A"/>
-        </w:rPr>
-        <w:t>toResource</w:t>
-      </w:r>
-      <w:proofErr w:type="spellEnd"/>
+      <w:r>
+        <w:rPr>
+          <w:color w:val="1A1A1A"/>
+        </w:rPr>
+        <w:t>transition to toResource</w:t>
+      </w:r>
     </w:p>
     <w:p>
       <w:pPr>
@@ -496,19 +504,11 @@
           <w:color w:val="1A1A1A"/>
         </w:rPr>
       </w:pPr>
-      <w:proofErr w:type="gramStart"/>
-      <w:r>
-        <w:rPr>
-          <w:color w:val="1A1A1A"/>
-        </w:rPr>
-        <w:t>random</w:t>
-      </w:r>
-      <w:proofErr w:type="gramEnd"/>
-      <w:r>
-        <w:rPr>
-          <w:color w:val="1A1A1A"/>
-        </w:rPr>
-        <w:t>-search</w:t>
+      <w:r>
+        <w:rPr>
+          <w:color w:val="1A1A1A"/>
+        </w:rPr>
+        <w:t>random-search</w:t>
       </w:r>
     </w:p>
     <w:p>
@@ -526,33 +526,11 @@
           <w:color w:val="1A1A1A"/>
         </w:rPr>
       </w:pPr>
-      <w:proofErr w:type="gramStart"/>
-      <w:r>
-        <w:rPr>
-          <w:color w:val="1A1A1A"/>
-        </w:rPr>
-        <w:t>speed</w:t>
-      </w:r>
-      <w:proofErr w:type="gramEnd"/>
-      <w:r>
-        <w:rPr>
-          <w:color w:val="1A1A1A"/>
-        </w:rPr>
-        <w:t xml:space="preserve"> searching </w:t>
-      </w:r>
-      <w:proofErr w:type="spellStart"/>
-      <w:r>
-        <w:rPr>
-          <w:color w:val="1A1A1A"/>
-        </w:rPr>
-        <w:t>vs</w:t>
-      </w:r>
-      <w:proofErr w:type="spellEnd"/>
-      <w:r>
-        <w:rPr>
-          <w:color w:val="1A1A1A"/>
-        </w:rPr>
-        <w:t xml:space="preserve"> flying directly</w:t>
+      <w:r>
+        <w:rPr>
+          <w:color w:val="1A1A1A"/>
+        </w:rPr>
+        <w:t>speed searching vs flying directly</w:t>
       </w:r>
     </w:p>
     <w:p>
@@ -570,14 +548,12 @@
           <w:color w:val="1A1A1A"/>
         </w:rPr>
       </w:pPr>
-      <w:proofErr w:type="gramStart"/>
       <w:r>
         <w:rPr>
           <w:color w:val="1A1A1A"/>
         </w:rPr>
         <w:t>forage</w:t>
       </w:r>
-      <w:proofErr w:type="gramEnd"/>
       <w:r>
         <w:rPr>
           <w:color w:val="1A1A1A"/>
@@ -622,7 +598,6 @@
           <w:color w:val="1A1A1A"/>
         </w:rPr>
       </w:pPr>
-      <w:proofErr w:type="gramStart"/>
       <w:r>
         <w:rPr>
           <w:color w:val="1A1A1A"/>
@@ -635,7 +610,6 @@
         </w:rPr>
         <w:t>eturn</w:t>
       </w:r>
-      <w:proofErr w:type="gramEnd"/>
       <w:r>
         <w:rPr>
           <w:color w:val="1A1A1A"/>
@@ -658,19 +632,11 @@
           <w:color w:val="1A1A1A"/>
         </w:rPr>
       </w:pPr>
-      <w:proofErr w:type="gramStart"/>
-      <w:r>
-        <w:rPr>
-          <w:color w:val="1A1A1A"/>
-        </w:rPr>
-        <w:t>energy</w:t>
-      </w:r>
-      <w:proofErr w:type="gramEnd"/>
-      <w:r>
-        <w:rPr>
-          <w:color w:val="1A1A1A"/>
-        </w:rPr>
-        <w:t xml:space="preserve"> stuff-dancing</w:t>
+      <w:r>
+        <w:rPr>
+          <w:color w:val="1A1A1A"/>
+        </w:rPr>
+        <w:t>energy stuff-dancing</w:t>
       </w:r>
     </w:p>
     <w:p>
@@ -688,19 +654,11 @@
           <w:color w:val="1A1A1A"/>
         </w:rPr>
       </w:pPr>
-      <w:proofErr w:type="gramStart"/>
-      <w:r>
-        <w:rPr>
-          <w:color w:val="1A1A1A"/>
-        </w:rPr>
-        <w:t>e</w:t>
-      </w:r>
-      <w:proofErr w:type="gramEnd"/>
-      <w:r>
-        <w:rPr>
-          <w:color w:val="1A1A1A"/>
-        </w:rPr>
-        <w:t>-res</w:t>
+      <w:r>
+        <w:rPr>
+          <w:color w:val="1A1A1A"/>
+        </w:rPr>
+        <w:t>e-res</w:t>
       </w:r>
     </w:p>
     <w:p>
@@ -718,19 +676,11 @@
           <w:color w:val="1A1A1A"/>
         </w:rPr>
       </w:pPr>
-      <w:proofErr w:type="gramStart"/>
-      <w:r>
-        <w:rPr>
-          <w:color w:val="1A1A1A"/>
-        </w:rPr>
-        <w:t>dancing</w:t>
-      </w:r>
-      <w:proofErr w:type="gramEnd"/>
-      <w:r>
-        <w:rPr>
-          <w:color w:val="1A1A1A"/>
-        </w:rPr>
-        <w:t>?</w:t>
+      <w:r>
+        <w:rPr>
+          <w:color w:val="1A1A1A"/>
+        </w:rPr>
+        <w:t>dancing?</w:t>
       </w:r>
     </w:p>
     <w:p>
@@ -741,14 +691,12 @@
           <w:numId w:val="1"/>
         </w:numPr>
       </w:pPr>
-      <w:proofErr w:type="gramStart"/>
       <w:r>
         <w:rPr>
           <w:color w:val="1A1A1A"/>
         </w:rPr>
         <w:t>dance</w:t>
       </w:r>
-      <w:proofErr w:type="gramEnd"/>
     </w:p>
     <w:p/>
     <w:p>

</xml_diff>

<commit_message>
renamed tester2 as tester
In tester implemented c-parent functionality. Now for Bees
</commit_message>
<xml_diff>
--- a/Bees Notes.docx
+++ b/Bees Notes.docx
@@ -141,230 +141,267 @@
         </w:numPr>
       </w:pPr>
       <w:r>
-        <w:t xml:space="preserve">R </w:t>
-      </w:r>
-      <w:r>
-        <w:t xml:space="preserve">of </w:t>
-      </w:r>
-      <w:r>
-        <w:t>must be within 0.03</w:t>
-      </w:r>
-      <w:r>
-        <w:t xml:space="preserve"> of desired</w:t>
+        <w:t>R of must be within 0.03 of desired</w:t>
       </w:r>
       <w:r>
         <w:t xml:space="preserve"> value</w:t>
       </w:r>
+    </w:p>
+    <w:p>
+      <w:pPr>
+        <w:pStyle w:val="ListParagraph"/>
+        <w:numPr>
+          <w:ilvl w:val="1"/>
+          <w:numId w:val="1"/>
+        </w:numPr>
+      </w:pPr>
+      <w:r>
+        <w:t>Dense</w:t>
+      </w:r>
+    </w:p>
+    <w:p>
+      <w:pPr>
+        <w:pStyle w:val="ListParagraph"/>
+        <w:numPr>
+          <w:ilvl w:val="2"/>
+          <w:numId w:val="1"/>
+        </w:numPr>
+      </w:pPr>
+      <w:r>
+        <w:t>0.4 (run 3960): c1_mult=201, c2_mult=81, patchiness=21</w:t>
+      </w:r>
+    </w:p>
+    <w:p>
+      <w:pPr>
+        <w:pStyle w:val="ListParagraph"/>
+        <w:numPr>
+          <w:ilvl w:val="2"/>
+          <w:numId w:val="1"/>
+        </w:numPr>
+      </w:pPr>
+      <w:r>
+        <w:t>0.6</w:t>
+      </w:r>
+      <w:r>
+        <w:t xml:space="preserve"> (run </w:t>
+      </w:r>
+      <w:r>
+        <w:t>2240</w:t>
+      </w:r>
+      <w:r>
+        <w:t>)</w:t>
+      </w:r>
+      <w:r>
+        <w:t>:</w:t>
+      </w:r>
+      <w:r>
+        <w:t xml:space="preserve"> c1_mult=121</w:t>
+      </w:r>
+      <w:r>
+        <w:t xml:space="preserve">, </w:t>
+      </w:r>
+      <w:r>
+        <w:t>c2_mult</w:t>
+      </w:r>
+      <w:proofErr w:type="gramStart"/>
+      <w:r>
+        <w:t>=</w:t>
+      </w:r>
+      <w:r>
+        <w:t xml:space="preserve">  </w:t>
+      </w:r>
+      <w:r>
+        <w:t>1</w:t>
+      </w:r>
+      <w:proofErr w:type="gramEnd"/>
+      <w:r>
+        <w:t>, patchiness=13</w:t>
+      </w:r>
+    </w:p>
+    <w:p>
+      <w:pPr>
+        <w:pStyle w:val="ListParagraph"/>
+        <w:numPr>
+          <w:ilvl w:val="2"/>
+          <w:numId w:val="1"/>
+        </w:numPr>
+      </w:pPr>
+      <w:r>
+        <w:t>0.8</w:t>
+      </w:r>
+      <w:r>
+        <w:t xml:space="preserve"> (run   840)</w:t>
+      </w:r>
+      <w:r>
+        <w:t xml:space="preserve">: </w:t>
+      </w:r>
+      <w:r>
+        <w:t>c1_mult</w:t>
+      </w:r>
+      <w:proofErr w:type="gramStart"/>
+      <w:r>
+        <w:t>=</w:t>
+      </w:r>
+      <w:r>
+        <w:t xml:space="preserve">  </w:t>
+      </w:r>
+      <w:r>
+        <w:t>4</w:t>
+      </w:r>
+      <w:r>
+        <w:t>1</w:t>
+      </w:r>
+      <w:proofErr w:type="gramEnd"/>
+      <w:r>
+        <w:t xml:space="preserve">, </w:t>
+      </w:r>
+      <w:r>
+        <w:t>c2_mult=</w:t>
+      </w:r>
+      <w:r>
+        <w:t xml:space="preserve">  </w:t>
+      </w:r>
+      <w:r>
+        <w:t>1,</w:t>
+      </w:r>
+      <w:r>
+        <w:t xml:space="preserve"> </w:t>
+      </w:r>
+      <w:r>
+        <w:t>patchiness</w:t>
+      </w:r>
+      <w:r>
+        <w:t>=21</w:t>
+      </w:r>
+    </w:p>
+    <w:p>
+      <w:pPr>
+        <w:pStyle w:val="ListParagraph"/>
+        <w:numPr>
+          <w:ilvl w:val="1"/>
+          <w:numId w:val="1"/>
+        </w:numPr>
+      </w:pPr>
+      <w:r>
+        <w:t>Sparse</w:t>
+      </w:r>
+      <w:r>
+        <w:t xml:space="preserve">  </w:t>
+      </w:r>
+    </w:p>
+    <w:p>
+      <w:pPr>
+        <w:pStyle w:val="ListParagraph"/>
+        <w:numPr>
+          <w:ilvl w:val="2"/>
+          <w:numId w:val="1"/>
+        </w:numPr>
+      </w:pPr>
+      <w:r>
+        <w:t xml:space="preserve">0.4 (run </w:t>
+      </w:r>
+      <w:r>
+        <w:t>4730</w:t>
+      </w:r>
+      <w:r>
+        <w:t>): c1_mult=1</w:t>
+      </w:r>
+      <w:r>
+        <w:t>201, c2_mult=901, patchiness=11</w:t>
+      </w:r>
+    </w:p>
+    <w:p>
+      <w:pPr>
+        <w:pStyle w:val="ListParagraph"/>
+        <w:numPr>
+          <w:ilvl w:val="2"/>
+          <w:numId w:val="1"/>
+        </w:numPr>
+      </w:pPr>
+      <w:r>
+        <w:t>0.6 (run 5750): c1_mult=1501, c2_mult=601</w:t>
+      </w:r>
+      <w:proofErr w:type="gramStart"/>
+      <w:r>
+        <w:t>,  patchiness</w:t>
+      </w:r>
+      <w:proofErr w:type="gramEnd"/>
+      <w:r>
+        <w:t>=21</w:t>
+      </w:r>
+    </w:p>
+    <w:p>
+      <w:pPr>
+        <w:pStyle w:val="ListParagraph"/>
+        <w:numPr>
+          <w:ilvl w:val="2"/>
+          <w:numId w:val="1"/>
+        </w:numPr>
+      </w:pPr>
+      <w:r>
+        <w:t xml:space="preserve">0.8 (run </w:t>
+      </w:r>
+      <w:r>
+        <w:t>4040): c1_mult=1</w:t>
+      </w:r>
+      <w:r>
+        <w:t>0</w:t>
+      </w:r>
+      <w:r>
+        <w:t>51, c2_mult=4</w:t>
+      </w:r>
+      <w:r>
+        <w:t>51</w:t>
+      </w:r>
+      <w:proofErr w:type="gramStart"/>
+      <w:r>
+        <w:t>,  patchiness</w:t>
+      </w:r>
+      <w:proofErr w:type="gramEnd"/>
+      <w:r>
+        <w:t>=16</w:t>
+      </w:r>
+    </w:p>
+    <w:p/>
+    <w:p>
+      <w:pPr>
+        <w:rPr>
+          <w:b/>
+        </w:rPr>
+      </w:pPr>
+      <w:proofErr w:type="spellStart"/>
+      <w:r>
+        <w:rPr>
+          <w:b/>
+        </w:rPr>
+        <w:t>TODO</w:t>
+      </w:r>
+      <w:proofErr w:type="spellEnd"/>
+    </w:p>
+    <w:p>
+      <w:pPr>
+        <w:pStyle w:val="ListParagraph"/>
+        <w:numPr>
+          <w:ilvl w:val="0"/>
+          <w:numId w:val="3"/>
+        </w:numPr>
+      </w:pPr>
+      <w:r>
+        <w:t>From 2-29 meeting</w:t>
+      </w:r>
+    </w:p>
+    <w:p>
+      <w:pPr>
+        <w:pStyle w:val="ListParagraph"/>
+        <w:numPr>
+          <w:ilvl w:val="1"/>
+          <w:numId w:val="3"/>
+        </w:numPr>
+      </w:pPr>
       <w:bookmarkStart w:id="0" w:name="_GoBack"/>
       <w:bookmarkEnd w:id="0"/>
-    </w:p>
-    <w:p>
-      <w:pPr>
-        <w:pStyle w:val="ListParagraph"/>
-        <w:numPr>
-          <w:ilvl w:val="1"/>
-          <w:numId w:val="1"/>
-        </w:numPr>
-      </w:pPr>
-      <w:r>
-        <w:t>Dense</w:t>
-      </w:r>
-    </w:p>
-    <w:p>
-      <w:pPr>
-        <w:pStyle w:val="ListParagraph"/>
-        <w:numPr>
-          <w:ilvl w:val="2"/>
-          <w:numId w:val="1"/>
-        </w:numPr>
-      </w:pPr>
-      <w:r>
-        <w:t>0.4 (run 3960): c1_mult=201, c2_mult=81, patchiness=21</w:t>
-      </w:r>
-    </w:p>
-    <w:p>
-      <w:pPr>
-        <w:pStyle w:val="ListParagraph"/>
-        <w:numPr>
-          <w:ilvl w:val="2"/>
-          <w:numId w:val="1"/>
-        </w:numPr>
-      </w:pPr>
-      <w:r>
-        <w:t>0.6</w:t>
-      </w:r>
-      <w:r>
-        <w:t xml:space="preserve"> (run </w:t>
-      </w:r>
-      <w:r>
-        <w:t>2240</w:t>
-      </w:r>
-      <w:r>
-        <w:t>)</w:t>
-      </w:r>
-      <w:r>
-        <w:t>:</w:t>
-      </w:r>
-      <w:r>
-        <w:t xml:space="preserve"> c1_mult=121</w:t>
-      </w:r>
-      <w:r>
-        <w:t xml:space="preserve">, </w:t>
-      </w:r>
-      <w:r>
-        <w:t>c2_mult=</w:t>
-      </w:r>
-      <w:r>
-        <w:t xml:space="preserve">  </w:t>
-      </w:r>
-      <w:r>
-        <w:t>1, patchiness=13</w:t>
-      </w:r>
-    </w:p>
-    <w:p>
-      <w:pPr>
-        <w:pStyle w:val="ListParagraph"/>
-        <w:numPr>
-          <w:ilvl w:val="2"/>
-          <w:numId w:val="1"/>
-        </w:numPr>
-      </w:pPr>
-      <w:r>
-        <w:t>0.8</w:t>
-      </w:r>
-      <w:r>
-        <w:t xml:space="preserve"> (run   840)</w:t>
-      </w:r>
-      <w:r>
-        <w:t xml:space="preserve">: </w:t>
-      </w:r>
-      <w:r>
-        <w:t>c1_mult=</w:t>
-      </w:r>
-      <w:r>
-        <w:t xml:space="preserve">  </w:t>
-      </w:r>
-      <w:r>
-        <w:t>4</w:t>
-      </w:r>
-      <w:r>
-        <w:t xml:space="preserve">1, </w:t>
-      </w:r>
-      <w:r>
-        <w:t>c2_mult=</w:t>
-      </w:r>
-      <w:r>
-        <w:t xml:space="preserve">  </w:t>
-      </w:r>
-      <w:r>
-        <w:t>1,</w:t>
-      </w:r>
-      <w:r>
-        <w:t xml:space="preserve"> </w:t>
-      </w:r>
-      <w:r>
-        <w:t>patchiness</w:t>
-      </w:r>
-      <w:r>
-        <w:t>=21</w:t>
-      </w:r>
-    </w:p>
-    <w:p>
-      <w:pPr>
-        <w:pStyle w:val="ListParagraph"/>
-        <w:numPr>
-          <w:ilvl w:val="1"/>
-          <w:numId w:val="1"/>
-        </w:numPr>
-      </w:pPr>
-      <w:r>
-        <w:t>Sparse</w:t>
-      </w:r>
-      <w:r>
-        <w:t xml:space="preserve">  </w:t>
-      </w:r>
-    </w:p>
-    <w:p>
-      <w:pPr>
-        <w:pStyle w:val="ListParagraph"/>
-        <w:numPr>
-          <w:ilvl w:val="2"/>
-          <w:numId w:val="1"/>
-        </w:numPr>
-      </w:pPr>
-      <w:r>
-        <w:t xml:space="preserve">0.4 (run </w:t>
-      </w:r>
-      <w:r>
-        <w:t>4730</w:t>
-      </w:r>
-      <w:r>
-        <w:t>): c1_mult=1</w:t>
-      </w:r>
-      <w:r>
-        <w:t>201, c2_mult=901, patchiness=11</w:t>
-      </w:r>
-    </w:p>
-    <w:p>
-      <w:pPr>
-        <w:pStyle w:val="ListParagraph"/>
-        <w:numPr>
-          <w:ilvl w:val="2"/>
-          <w:numId w:val="1"/>
-        </w:numPr>
-      </w:pPr>
-      <w:r>
-        <w:t>0.6 (run 5750): c1_mult=1501, c2_mult=601,  patchiness=21</w:t>
-      </w:r>
-    </w:p>
-    <w:p>
-      <w:pPr>
-        <w:pStyle w:val="ListParagraph"/>
-        <w:numPr>
-          <w:ilvl w:val="2"/>
-          <w:numId w:val="1"/>
-        </w:numPr>
-      </w:pPr>
-      <w:r>
-        <w:t xml:space="preserve">0.8 (run </w:t>
-      </w:r>
-      <w:r>
-        <w:t>4040): c1_mult=1</w:t>
-      </w:r>
-      <w:r>
-        <w:t>0</w:t>
-      </w:r>
-      <w:r>
-        <w:t>51, c2_mult=4</w:t>
-      </w:r>
-      <w:r>
-        <w:t>51,  patchiness=16</w:t>
-      </w:r>
-    </w:p>
-    <w:p/>
-    <w:p>
-      <w:pPr>
-        <w:rPr>
-          <w:b/>
-        </w:rPr>
-      </w:pPr>
-      <w:r>
-        <w:rPr>
-          <w:b/>
-        </w:rPr>
-        <w:t>TODO</w:t>
-      </w:r>
-    </w:p>
-    <w:p>
-      <w:pPr>
-        <w:pStyle w:val="ListParagraph"/>
-        <w:numPr>
-          <w:ilvl w:val="0"/>
-          <w:numId w:val="3"/>
-        </w:numPr>
-      </w:pPr>
-      <w:r>
-        <w:t>From 2-29 meeting</w:t>
+      <w:r>
+        <w:t>Quality: Same for c1/c2 neighboring patches, distribution otherwise</w:t>
       </w:r>
     </w:p>
     <w:p>
@@ -376,7 +413,22 @@
         </w:numPr>
       </w:pPr>
       <w:r>
-        <w:t>Quantity: same all over (100 trips)</w:t>
+        <w:t>Look into saving resource map</w:t>
+      </w:r>
+    </w:p>
+    <w:p>
+      <w:pPr>
+        <w:pStyle w:val="ListParagraph"/>
+        <w:numPr>
+          <w:ilvl w:val="0"/>
+          <w:numId w:val="1"/>
+        </w:numPr>
+      </w:pPr>
+      <w:r>
+        <w:t>Patch</w:t>
+      </w:r>
+      <w:r>
+        <w:t xml:space="preserve"> set up</w:t>
       </w:r>
     </w:p>
     <w:p>
@@ -384,50 +436,14 @@
         <w:pStyle w:val="ListParagraph"/>
         <w:numPr>
           <w:ilvl w:val="1"/>
-          <w:numId w:val="3"/>
-        </w:numPr>
-      </w:pPr>
-      <w:r>
-        <w:t>Quality: Same for c1/c2 neighboring patches, distribution otherwise</w:t>
-      </w:r>
-    </w:p>
-    <w:p>
-      <w:pPr>
-        <w:pStyle w:val="ListParagraph"/>
-        <w:numPr>
-          <w:ilvl w:val="1"/>
-          <w:numId w:val="3"/>
-        </w:numPr>
-      </w:pPr>
-      <w:r>
-        <w:t>Look into saving resource map</w:t>
-      </w:r>
-    </w:p>
-    <w:p>
-      <w:pPr>
-        <w:pStyle w:val="ListParagraph"/>
-        <w:numPr>
-          <w:ilvl w:val="0"/>
-          <w:numId w:val="1"/>
-        </w:numPr>
-      </w:pPr>
-      <w:r>
-        <w:t>Patch</w:t>
-      </w:r>
-      <w:r>
-        <w:t xml:space="preserve"> set up</w:t>
-      </w:r>
-    </w:p>
-    <w:p>
-      <w:pPr>
-        <w:pStyle w:val="ListParagraph"/>
-        <w:numPr>
-          <w:ilvl w:val="1"/>
-          <w:numId w:val="1"/>
-        </w:numPr>
-      </w:pPr>
-      <w:r>
-        <w:t>Do patch quantities</w:t>
+          <w:numId w:val="1"/>
+        </w:numPr>
+      </w:pPr>
+      <w:r>
+        <w:t xml:space="preserve">Do patch </w:t>
+      </w:r>
+      <w:r>
+        <w:t>qualities</w:t>
       </w:r>
     </w:p>
     <w:p>
@@ -457,12 +473,14 @@
           <w:color w:val="1A1A1A"/>
         </w:rPr>
       </w:pPr>
+      <w:proofErr w:type="gramStart"/>
       <w:r>
         <w:rPr>
           <w:color w:val="1A1A1A"/>
         </w:rPr>
         <w:t>inactive</w:t>
       </w:r>
+      <w:proofErr w:type="gramEnd"/>
       <w:r>
         <w:rPr>
           <w:color w:val="1A1A1A"/>
@@ -485,12 +503,28 @@
           <w:color w:val="1A1A1A"/>
         </w:rPr>
       </w:pPr>
-      <w:r>
-        <w:rPr>
-          <w:color w:val="1A1A1A"/>
-        </w:rPr>
-        <w:t>transition to toResource</w:t>
-      </w:r>
+      <w:proofErr w:type="gramStart"/>
+      <w:r>
+        <w:rPr>
+          <w:color w:val="1A1A1A"/>
+        </w:rPr>
+        <w:t>transition</w:t>
+      </w:r>
+      <w:proofErr w:type="gramEnd"/>
+      <w:r>
+        <w:rPr>
+          <w:color w:val="1A1A1A"/>
+        </w:rPr>
+        <w:t xml:space="preserve"> to </w:t>
+      </w:r>
+      <w:proofErr w:type="spellStart"/>
+      <w:r>
+        <w:rPr>
+          <w:color w:val="1A1A1A"/>
+        </w:rPr>
+        <w:t>toResource</w:t>
+      </w:r>
+      <w:proofErr w:type="spellEnd"/>
     </w:p>
     <w:p>
       <w:pPr>
@@ -507,11 +541,19 @@
           <w:color w:val="1A1A1A"/>
         </w:rPr>
       </w:pPr>
-      <w:r>
-        <w:rPr>
-          <w:color w:val="1A1A1A"/>
-        </w:rPr>
-        <w:t>random-search</w:t>
+      <w:proofErr w:type="gramStart"/>
+      <w:r>
+        <w:rPr>
+          <w:color w:val="1A1A1A"/>
+        </w:rPr>
+        <w:t>random</w:t>
+      </w:r>
+      <w:proofErr w:type="gramEnd"/>
+      <w:r>
+        <w:rPr>
+          <w:color w:val="1A1A1A"/>
+        </w:rPr>
+        <w:t>-search</w:t>
       </w:r>
     </w:p>
     <w:p>
@@ -529,11 +571,33 @@
           <w:color w:val="1A1A1A"/>
         </w:rPr>
       </w:pPr>
-      <w:r>
-        <w:rPr>
-          <w:color w:val="1A1A1A"/>
-        </w:rPr>
-        <w:t>speed searching vs flying directly</w:t>
+      <w:proofErr w:type="gramStart"/>
+      <w:r>
+        <w:rPr>
+          <w:color w:val="1A1A1A"/>
+        </w:rPr>
+        <w:t>speed</w:t>
+      </w:r>
+      <w:proofErr w:type="gramEnd"/>
+      <w:r>
+        <w:rPr>
+          <w:color w:val="1A1A1A"/>
+        </w:rPr>
+        <w:t xml:space="preserve"> searching </w:t>
+      </w:r>
+      <w:proofErr w:type="spellStart"/>
+      <w:r>
+        <w:rPr>
+          <w:color w:val="1A1A1A"/>
+        </w:rPr>
+        <w:t>vs</w:t>
+      </w:r>
+      <w:proofErr w:type="spellEnd"/>
+      <w:r>
+        <w:rPr>
+          <w:color w:val="1A1A1A"/>
+        </w:rPr>
+        <w:t xml:space="preserve"> flying directly</w:t>
       </w:r>
     </w:p>
     <w:p>
@@ -551,12 +615,14 @@
           <w:color w:val="1A1A1A"/>
         </w:rPr>
       </w:pPr>
+      <w:proofErr w:type="gramStart"/>
       <w:r>
         <w:rPr>
           <w:color w:val="1A1A1A"/>
         </w:rPr>
         <w:t>forage</w:t>
       </w:r>
+      <w:proofErr w:type="gramEnd"/>
       <w:r>
         <w:rPr>
           <w:color w:val="1A1A1A"/>
@@ -601,6 +667,7 @@
           <w:color w:val="1A1A1A"/>
         </w:rPr>
       </w:pPr>
+      <w:proofErr w:type="gramStart"/>
       <w:r>
         <w:rPr>
           <w:color w:val="1A1A1A"/>
@@ -613,6 +680,7 @@
         </w:rPr>
         <w:t>eturn</w:t>
       </w:r>
+      <w:proofErr w:type="gramEnd"/>
       <w:r>
         <w:rPr>
           <w:color w:val="1A1A1A"/>
@@ -635,11 +703,19 @@
           <w:color w:val="1A1A1A"/>
         </w:rPr>
       </w:pPr>
-      <w:r>
-        <w:rPr>
-          <w:color w:val="1A1A1A"/>
-        </w:rPr>
-        <w:t>energy stuff-dancing</w:t>
+      <w:proofErr w:type="gramStart"/>
+      <w:r>
+        <w:rPr>
+          <w:color w:val="1A1A1A"/>
+        </w:rPr>
+        <w:t>energy</w:t>
+      </w:r>
+      <w:proofErr w:type="gramEnd"/>
+      <w:r>
+        <w:rPr>
+          <w:color w:val="1A1A1A"/>
+        </w:rPr>
+        <w:t xml:space="preserve"> stuff-dancing</w:t>
       </w:r>
     </w:p>
     <w:p>
@@ -657,11 +733,19 @@
           <w:color w:val="1A1A1A"/>
         </w:rPr>
       </w:pPr>
-      <w:r>
-        <w:rPr>
-          <w:color w:val="1A1A1A"/>
-        </w:rPr>
-        <w:t>e-res</w:t>
+      <w:proofErr w:type="gramStart"/>
+      <w:r>
+        <w:rPr>
+          <w:color w:val="1A1A1A"/>
+        </w:rPr>
+        <w:t>e</w:t>
+      </w:r>
+      <w:proofErr w:type="gramEnd"/>
+      <w:r>
+        <w:rPr>
+          <w:color w:val="1A1A1A"/>
+        </w:rPr>
+        <w:t>-res</w:t>
       </w:r>
     </w:p>
     <w:p>
@@ -679,11 +763,19 @@
           <w:color w:val="1A1A1A"/>
         </w:rPr>
       </w:pPr>
-      <w:r>
-        <w:rPr>
-          <w:color w:val="1A1A1A"/>
-        </w:rPr>
-        <w:t>dancing?</w:t>
+      <w:proofErr w:type="gramStart"/>
+      <w:r>
+        <w:rPr>
+          <w:color w:val="1A1A1A"/>
+        </w:rPr>
+        <w:t>dancing</w:t>
+      </w:r>
+      <w:proofErr w:type="gramEnd"/>
+      <w:r>
+        <w:rPr>
+          <w:color w:val="1A1A1A"/>
+        </w:rPr>
+        <w:t>?</w:t>
       </w:r>
     </w:p>
     <w:p>
@@ -694,12 +786,14 @@
           <w:numId w:val="1"/>
         </w:numPr>
       </w:pPr>
+      <w:proofErr w:type="gramStart"/>
       <w:r>
         <w:rPr>
           <w:color w:val="1A1A1A"/>
         </w:rPr>
         <w:t>dance</w:t>
       </w:r>
+      <w:proofErr w:type="gramEnd"/>
     </w:p>
     <w:p/>
     <w:p>

</xml_diff>

<commit_message>
Added in flight cost. Flower quality now expressed in Joules
</commit_message>
<xml_diff>
--- a/Bees Notes.docx
+++ b/Bees Notes.docx
@@ -106,7 +106,7 @@
           <w:color w:val="000000"/>
           <w:lang w:val="el-GR"/>
         </w:rPr>
-        <w:t>NOTES</w:t>
+        <w:t>General Parameters</w:t>
       </w:r>
     </w:p>
     <w:p>
@@ -156,6 +156,18 @@
         </w:numPr>
       </w:pPr>
       <w:r>
+        <w:t>E-res = net energy gained / energy expended</w:t>
+      </w:r>
+    </w:p>
+    <w:p>
+      <w:pPr>
+        <w:pStyle w:val="ListParagraph"/>
+        <w:numPr>
+          <w:ilvl w:val="1"/>
+          <w:numId w:val="1"/>
+        </w:numPr>
+      </w:pPr>
+      <w:r>
         <w:t>Dense</w:t>
       </w:r>
     </w:p>
@@ -305,33 +317,17 @@
       <w:r>
         <w:t>51, c2_mult=951,  patchiness=19</w:t>
       </w:r>
-      <w:bookmarkStart w:id="0" w:name="_GoBack"/>
-      <w:bookmarkEnd w:id="0"/>
-    </w:p>
-    <w:p/>
-    <w:p>
-      <w:pPr>
-        <w:rPr>
-          <w:b/>
-        </w:rPr>
-      </w:pPr>
-      <w:r>
-        <w:rPr>
-          <w:b/>
-        </w:rPr>
-        <w:t>TODO</w:t>
-      </w:r>
     </w:p>
     <w:p>
       <w:pPr>
         <w:pStyle w:val="ListParagraph"/>
         <w:numPr>
           <w:ilvl w:val="0"/>
-          <w:numId w:val="3"/>
-        </w:numPr>
-      </w:pPr>
-      <w:r>
-        <w:t>From 2-29 meeting</w:t>
+          <w:numId w:val="1"/>
+        </w:numPr>
+      </w:pPr>
+      <w:r>
+        <w:t>Foraging time: 12 min</w:t>
       </w:r>
     </w:p>
     <w:p>
@@ -339,129 +335,229 @@
         <w:pStyle w:val="ListParagraph"/>
         <w:numPr>
           <w:ilvl w:val="1"/>
-          <w:numId w:val="3"/>
-        </w:numPr>
-      </w:pPr>
-      <w:r>
-        <w:t>Think about how saving resource map will look</w:t>
-      </w:r>
-    </w:p>
-    <w:p>
-      <w:pPr>
-        <w:pStyle w:val="ListParagraph"/>
-        <w:numPr>
-          <w:ilvl w:val="2"/>
-          <w:numId w:val="3"/>
-        </w:numPr>
-      </w:pPr>
-      <w:r>
-        <w:t>Ideas: save at end of setup, before bees added</w:t>
-      </w:r>
-    </w:p>
-    <w:p>
-      <w:pPr>
-        <w:pStyle w:val="ListParagraph"/>
-        <w:numPr>
-          <w:ilvl w:val="2"/>
-          <w:numId w:val="3"/>
-        </w:numPr>
-      </w:pPr>
-      <w:r>
-        <w:t>Have switch/text input for selecting files for import or for exporting files</w:t>
-      </w:r>
-    </w:p>
-    <w:p>
-      <w:pPr>
-        <w:pStyle w:val="ListParagraph"/>
-        <w:numPr>
-          <w:ilvl w:val="2"/>
-          <w:numId w:val="3"/>
-        </w:numPr>
-      </w:pPr>
-      <w:r>
-        <w:t>Make a new folder</w:t>
-      </w:r>
-    </w:p>
-    <w:p>
-      <w:pPr>
-        <w:pStyle w:val="ListParagraph"/>
-        <w:numPr>
-          <w:ilvl w:val="2"/>
-          <w:numId w:val="3"/>
-        </w:numPr>
-      </w:pPr>
-      <w:r>
-        <w:t>Have file names be made up of date-and-time and parameters</w:t>
-      </w:r>
-    </w:p>
-    <w:p>
-      <w:pPr>
-        <w:pStyle w:val="ListParagraph"/>
+          <w:numId w:val="1"/>
+        </w:numPr>
+      </w:pPr>
+      <w:r>
+        <w:t>1/5 of Dornhaus time since sim is 1/5 of time</w:t>
+      </w:r>
+    </w:p>
+    <w:p>
+      <w:pPr>
+        <w:pStyle w:val="ListParagraph"/>
+        <w:widowControl w:val="0"/>
         <w:numPr>
           <w:ilvl w:val="0"/>
-          <w:numId w:val="1"/>
-        </w:numPr>
-      </w:pPr>
-      <w:r>
-        <w:t>Patch</w:t>
-      </w:r>
-      <w:r>
-        <w:t xml:space="preserve"> set up</w:t>
-      </w:r>
-    </w:p>
-    <w:p>
-      <w:pPr>
-        <w:pStyle w:val="ListParagraph"/>
-        <w:numPr>
-          <w:ilvl w:val="1"/>
-          <w:numId w:val="1"/>
-        </w:numPr>
-      </w:pPr>
-      <w:r>
-        <w:t xml:space="preserve">Do patch </w:t>
-      </w:r>
-      <w:r>
-        <w:t>qualities</w:t>
-      </w:r>
-    </w:p>
-    <w:p>
-      <w:pPr>
-        <w:pStyle w:val="ListParagraph"/>
-        <w:numPr>
-          <w:ilvl w:val="0"/>
-          <w:numId w:val="1"/>
-        </w:numPr>
-      </w:pPr>
-      <w:r>
-        <w:t>State Machine</w:t>
-      </w:r>
-    </w:p>
-    <w:p>
-      <w:pPr>
-        <w:pStyle w:val="ListParagraph"/>
-        <w:widowControl w:val="0"/>
-        <w:numPr>
-          <w:ilvl w:val="1"/>
           <w:numId w:val="1"/>
         </w:numPr>
         <w:autoSpaceDE w:val="0"/>
         <w:autoSpaceDN w:val="0"/>
         <w:adjustRightInd w:val="0"/>
-        <w:rPr>
-          <w:color w:val="1A1A1A"/>
-        </w:rPr>
-      </w:pPr>
-      <w:r>
-        <w:rPr>
-          <w:color w:val="1A1A1A"/>
-        </w:rPr>
-        <w:t>inactive</w:t>
-      </w:r>
-      <w:r>
-        <w:rPr>
-          <w:color w:val="1A1A1A"/>
-        </w:rPr>
-        <w:tab/>
+        <w:spacing w:after="240" w:line="280" w:lineRule="atLeast"/>
+        <w:rPr>
+          <w:rFonts w:ascii="Times" w:hAnsi="Times" w:cs="Times"/>
+        </w:rPr>
+      </w:pPr>
+      <w:r>
+        <w:rPr>
+          <w:rFonts w:ascii="Times" w:hAnsi="Times" w:cs="Times"/>
+        </w:rPr>
+        <w:t>E</w:t>
+      </w:r>
+      <w:r>
+        <w:rPr>
+          <w:rFonts w:ascii="Times" w:hAnsi="Times" w:cs="Times"/>
+        </w:rPr>
+        <w:t>nergy content of ne</w:t>
+      </w:r>
+      <w:r>
+        <w:rPr>
+          <w:rFonts w:ascii="Times" w:hAnsi="Times" w:cs="Times"/>
+        </w:rPr>
+        <w:t>ctar was assumed to be 5.819 J/</w:t>
+      </w:r>
+      <w:r>
+        <w:rPr>
+          <w:rFonts w:ascii="Times" w:hAnsi="Times" w:cs="Times"/>
+          <w:lang w:val="el-GR"/>
+        </w:rPr>
+        <w:t>μ</w:t>
+      </w:r>
+      <w:r>
+        <w:rPr>
+          <w:rFonts w:ascii="Times" w:hAnsi="Times" w:cs="Times"/>
+        </w:rPr>
+        <w:t xml:space="preserve">l </w:t>
+      </w:r>
+    </w:p>
+    <w:p>
+      <w:pPr>
+        <w:pStyle w:val="ListParagraph"/>
+        <w:numPr>
+          <w:ilvl w:val="1"/>
+          <w:numId w:val="1"/>
+        </w:numPr>
+      </w:pPr>
+      <w:r>
+        <w:t>30% sugar per weight</w:t>
+      </w:r>
+    </w:p>
+    <w:p>
+      <w:pPr>
+        <w:pStyle w:val="ListParagraph"/>
+        <w:numPr>
+          <w:ilvl w:val="0"/>
+          <w:numId w:val="1"/>
+        </w:numPr>
+      </w:pPr>
+      <w:r>
+        <w:t xml:space="preserve">Flight: 6.5 J/km = 0.0065 J/m = </w:t>
+      </w:r>
+      <w:r>
+        <w:t>0.0009745</w:t>
+      </w:r>
+      <w:r>
+        <w:t xml:space="preserve"> J/NetLogo unit</w:t>
+      </w:r>
+    </w:p>
+    <w:p/>
+    <w:p>
+      <w:pPr>
+        <w:rPr>
+          <w:b/>
+        </w:rPr>
+      </w:pPr>
+      <w:r>
+        <w:rPr>
+          <w:b/>
+        </w:rPr>
+        <w:t>TODO</w:t>
+      </w:r>
+    </w:p>
+    <w:p>
+      <w:pPr>
+        <w:pStyle w:val="ListParagraph"/>
+        <w:numPr>
+          <w:ilvl w:val="0"/>
+          <w:numId w:val="3"/>
+        </w:numPr>
+      </w:pPr>
+      <w:r>
+        <w:t>From 2-29 meeting</w:t>
+      </w:r>
+    </w:p>
+    <w:p>
+      <w:pPr>
+        <w:pStyle w:val="ListParagraph"/>
+        <w:numPr>
+          <w:ilvl w:val="1"/>
+          <w:numId w:val="3"/>
+        </w:numPr>
+      </w:pPr>
+      <w:r>
+        <w:t>Think about how saving resource map will look</w:t>
+      </w:r>
+    </w:p>
+    <w:p>
+      <w:pPr>
+        <w:pStyle w:val="ListParagraph"/>
+        <w:numPr>
+          <w:ilvl w:val="2"/>
+          <w:numId w:val="3"/>
+        </w:numPr>
+      </w:pPr>
+      <w:r>
+        <w:t xml:space="preserve">Ideas: </w:t>
+      </w:r>
+    </w:p>
+    <w:p>
+      <w:pPr>
+        <w:pStyle w:val="ListParagraph"/>
+        <w:numPr>
+          <w:ilvl w:val="3"/>
+          <w:numId w:val="3"/>
+        </w:numPr>
+      </w:pPr>
+      <w:r>
+        <w:t>save at end of setup, before bees added</w:t>
+      </w:r>
+    </w:p>
+    <w:p>
+      <w:pPr>
+        <w:pStyle w:val="ListParagraph"/>
+        <w:numPr>
+          <w:ilvl w:val="3"/>
+          <w:numId w:val="3"/>
+        </w:numPr>
+      </w:pPr>
+      <w:r>
+        <w:t>Have switch/text input for selecting files for import or for exporting files</w:t>
+      </w:r>
+    </w:p>
+    <w:p>
+      <w:pPr>
+        <w:pStyle w:val="ListParagraph"/>
+        <w:numPr>
+          <w:ilvl w:val="3"/>
+          <w:numId w:val="3"/>
+        </w:numPr>
+      </w:pPr>
+      <w:r>
+        <w:t>Make a new folder</w:t>
+      </w:r>
+    </w:p>
+    <w:p>
+      <w:pPr>
+        <w:pStyle w:val="ListParagraph"/>
+        <w:numPr>
+          <w:ilvl w:val="3"/>
+          <w:numId w:val="3"/>
+        </w:numPr>
+      </w:pPr>
+      <w:r>
+        <w:t>Have file names be made up of date-and-time and parameters</w:t>
+      </w:r>
+    </w:p>
+    <w:p>
+      <w:pPr>
+        <w:pStyle w:val="ListParagraph"/>
+        <w:numPr>
+          <w:ilvl w:val="0"/>
+          <w:numId w:val="1"/>
+        </w:numPr>
+      </w:pPr>
+      <w:r>
+        <w:t>Patch</w:t>
+      </w:r>
+      <w:r>
+        <w:t xml:space="preserve"> set up</w:t>
+      </w:r>
+    </w:p>
+    <w:p>
+      <w:pPr>
+        <w:pStyle w:val="ListParagraph"/>
+        <w:numPr>
+          <w:ilvl w:val="1"/>
+          <w:numId w:val="1"/>
+        </w:numPr>
+      </w:pPr>
+      <w:r>
+        <w:t xml:space="preserve">Do patch </w:t>
+      </w:r>
+      <w:r>
+        <w:t>qualities</w:t>
+      </w:r>
+    </w:p>
+    <w:p>
+      <w:pPr>
+        <w:pStyle w:val="ListParagraph"/>
+        <w:numPr>
+          <w:ilvl w:val="0"/>
+          <w:numId w:val="1"/>
+        </w:numPr>
+      </w:pPr>
+      <w:r>
+        <w:t>State Machine</w:t>
       </w:r>
     </w:p>
     <w:p>
@@ -469,7 +565,7 @@
         <w:pStyle w:val="ListParagraph"/>
         <w:widowControl w:val="0"/>
         <w:numPr>
-          <w:ilvl w:val="2"/>
+          <w:ilvl w:val="1"/>
           <w:numId w:val="1"/>
         </w:numPr>
         <w:autoSpaceDE w:val="0"/>
@@ -483,7 +579,13 @@
         <w:rPr>
           <w:color w:val="1A1A1A"/>
         </w:rPr>
-        <w:t>transition to toResource</w:t>
+        <w:t>inactive</w:t>
+      </w:r>
+      <w:r>
+        <w:rPr>
+          <w:color w:val="1A1A1A"/>
+        </w:rPr>
+        <w:tab/>
       </w:r>
     </w:p>
     <w:p>
@@ -491,7 +593,7 @@
         <w:pStyle w:val="ListParagraph"/>
         <w:widowControl w:val="0"/>
         <w:numPr>
-          <w:ilvl w:val="1"/>
+          <w:ilvl w:val="2"/>
           <w:numId w:val="1"/>
         </w:numPr>
         <w:autoSpaceDE w:val="0"/>
@@ -505,7 +607,7 @@
         <w:rPr>
           <w:color w:val="1A1A1A"/>
         </w:rPr>
-        <w:t>random-search</w:t>
+        <w:t>transition to toResource</w:t>
       </w:r>
     </w:p>
     <w:p>
@@ -513,7 +615,7 @@
         <w:pStyle w:val="ListParagraph"/>
         <w:widowControl w:val="0"/>
         <w:numPr>
-          <w:ilvl w:val="2"/>
+          <w:ilvl w:val="1"/>
           <w:numId w:val="1"/>
         </w:numPr>
         <w:autoSpaceDE w:val="0"/>
@@ -527,7 +629,7 @@
         <w:rPr>
           <w:color w:val="1A1A1A"/>
         </w:rPr>
-        <w:t>speed searching vs flying directly</w:t>
+        <w:t>random-search</w:t>
       </w:r>
     </w:p>
     <w:p>
@@ -535,7 +637,7 @@
         <w:pStyle w:val="ListParagraph"/>
         <w:widowControl w:val="0"/>
         <w:numPr>
-          <w:ilvl w:val="1"/>
+          <w:ilvl w:val="2"/>
           <w:numId w:val="1"/>
         </w:numPr>
         <w:autoSpaceDE w:val="0"/>
@@ -549,13 +651,7 @@
         <w:rPr>
           <w:color w:val="1A1A1A"/>
         </w:rPr>
-        <w:t>forage</w:t>
-      </w:r>
-      <w:r>
-        <w:rPr>
-          <w:color w:val="1A1A1A"/>
-        </w:rPr>
-        <w:t>-nectar</w:t>
+        <w:t>speed searching vs flying directly</w:t>
       </w:r>
     </w:p>
     <w:p>
@@ -563,7 +659,7 @@
         <w:pStyle w:val="ListParagraph"/>
         <w:widowControl w:val="0"/>
         <w:numPr>
-          <w:ilvl w:val="2"/>
+          <w:ilvl w:val="1"/>
           <w:numId w:val="1"/>
         </w:numPr>
         <w:autoSpaceDE w:val="0"/>
@@ -577,7 +673,13 @@
         <w:rPr>
           <w:color w:val="1A1A1A"/>
         </w:rPr>
-        <w:t>DONE</w:t>
+        <w:t>forage</w:t>
+      </w:r>
+      <w:r>
+        <w:rPr>
+          <w:color w:val="1A1A1A"/>
+        </w:rPr>
+        <w:t>-nectar</w:t>
       </w:r>
     </w:p>
     <w:p>
@@ -585,7 +687,7 @@
         <w:pStyle w:val="ListParagraph"/>
         <w:widowControl w:val="0"/>
         <w:numPr>
-          <w:ilvl w:val="1"/>
+          <w:ilvl w:val="2"/>
           <w:numId w:val="1"/>
         </w:numPr>
         <w:autoSpaceDE w:val="0"/>
@@ -599,19 +701,7 @@
         <w:rPr>
           <w:color w:val="1A1A1A"/>
         </w:rPr>
-        <w:t>r</w:t>
-      </w:r>
-      <w:r>
-        <w:rPr>
-          <w:color w:val="1A1A1A"/>
-        </w:rPr>
-        <w:t>eturn</w:t>
-      </w:r>
-      <w:r>
-        <w:rPr>
-          <w:color w:val="1A1A1A"/>
-        </w:rPr>
-        <w:t>-to-hive</w:t>
+        <w:t>DONE</w:t>
       </w:r>
     </w:p>
     <w:p>
@@ -619,7 +709,7 @@
         <w:pStyle w:val="ListParagraph"/>
         <w:widowControl w:val="0"/>
         <w:numPr>
-          <w:ilvl w:val="2"/>
+          <w:ilvl w:val="1"/>
           <w:numId w:val="1"/>
         </w:numPr>
         <w:autoSpaceDE w:val="0"/>
@@ -633,7 +723,19 @@
         <w:rPr>
           <w:color w:val="1A1A1A"/>
         </w:rPr>
-        <w:t>energy stuff-dancing</w:t>
+        <w:t>r</w:t>
+      </w:r>
+      <w:r>
+        <w:rPr>
+          <w:color w:val="1A1A1A"/>
+        </w:rPr>
+        <w:t>eturn</w:t>
+      </w:r>
+      <w:r>
+        <w:rPr>
+          <w:color w:val="1A1A1A"/>
+        </w:rPr>
+        <w:t>-to-hive</w:t>
       </w:r>
     </w:p>
     <w:p>
@@ -641,7 +743,7 @@
         <w:pStyle w:val="ListParagraph"/>
         <w:widowControl w:val="0"/>
         <w:numPr>
-          <w:ilvl w:val="3"/>
+          <w:ilvl w:val="2"/>
           <w:numId w:val="1"/>
         </w:numPr>
         <w:autoSpaceDE w:val="0"/>
@@ -655,7 +757,7 @@
         <w:rPr>
           <w:color w:val="1A1A1A"/>
         </w:rPr>
-        <w:t>e-res</w:t>
+        <w:t>energy stuff-dancing</w:t>
       </w:r>
     </w:p>
     <w:p>
@@ -677,6 +779,28 @@
         <w:rPr>
           <w:color w:val="1A1A1A"/>
         </w:rPr>
+        <w:t>e-res</w:t>
+      </w:r>
+    </w:p>
+    <w:p>
+      <w:pPr>
+        <w:pStyle w:val="ListParagraph"/>
+        <w:widowControl w:val="0"/>
+        <w:numPr>
+          <w:ilvl w:val="3"/>
+          <w:numId w:val="1"/>
+        </w:numPr>
+        <w:autoSpaceDE w:val="0"/>
+        <w:autoSpaceDN w:val="0"/>
+        <w:adjustRightInd w:val="0"/>
+        <w:rPr>
+          <w:color w:val="1A1A1A"/>
+        </w:rPr>
+      </w:pPr>
+      <w:r>
+        <w:rPr>
+          <w:color w:val="1A1A1A"/>
+        </w:rPr>
         <w:t>dancing?</w:t>
       </w:r>
     </w:p>
@@ -719,6 +843,56 @@
       <w:r>
         <w:t>Add in energy component</w:t>
       </w:r>
+    </w:p>
+    <w:p>
+      <w:pPr>
+        <w:rPr>
+          <w:b/>
+        </w:rPr>
+      </w:pPr>
+    </w:p>
+    <w:p>
+      <w:r>
+        <w:rPr>
+          <w:b/>
+        </w:rPr>
+        <w:t>QUESTIONS</w:t>
+      </w:r>
+    </w:p>
+    <w:p>
+      <w:pPr>
+        <w:pStyle w:val="ListParagraph"/>
+        <w:numPr>
+          <w:ilvl w:val="0"/>
+          <w:numId w:val="4"/>
+        </w:numPr>
+      </w:pPr>
+      <w:r>
+        <w:t>Does E-res include distance traveled back to the hive?</w:t>
+      </w:r>
+    </w:p>
+    <w:p>
+      <w:pPr>
+        <w:pStyle w:val="ListParagraph"/>
+        <w:numPr>
+          <w:ilvl w:val="0"/>
+          <w:numId w:val="4"/>
+        </w:numPr>
+      </w:pPr>
+      <w:r>
+        <w:t xml:space="preserve">Have patch quality be energy or </w:t>
+      </w:r>
+      <w:r>
+        <w:rPr>
+          <w:lang w:val="el-GR"/>
+        </w:rPr>
+        <w:t>μ</w:t>
+      </w:r>
+      <w:r>
+        <w:t>L?</w:t>
+      </w:r>
+      <w:bookmarkStart w:id="0" w:name="_GoBack"/>
+      <w:bookmarkEnd w:id="0"/>
     </w:p>
     <w:sectPr>
       <w:pgSz w:w="12240" w:h="15840"/>
@@ -772,7 +946,7 @@
         <w:rFonts w:ascii="Wingdings" w:hAnsi="Wingdings" w:hint="default"/>
       </w:rPr>
     </w:lvl>
-    <w:lvl w:ilvl="3" w:tplc="04090001" w:tentative="1">
+    <w:lvl w:ilvl="3" w:tplc="04090001">
       <w:start w:val="1"/>
       <w:numFmt w:val="bullet"/>
       <w:lvlText w:val=""/>
@@ -999,6 +1173,119 @@
       </w:rPr>
     </w:lvl>
     <w:lvl w:ilvl="3" w:tplc="04090001">
+      <w:start w:val="1"/>
+      <w:numFmt w:val="bullet"/>
+      <w:lvlText w:val=""/>
+      <w:lvlJc w:val="left"/>
+      <w:pPr>
+        <w:ind w:left="2880" w:hanging="360"/>
+      </w:pPr>
+      <w:rPr>
+        <w:rFonts w:ascii="Symbol" w:hAnsi="Symbol" w:hint="default"/>
+      </w:rPr>
+    </w:lvl>
+    <w:lvl w:ilvl="4" w:tplc="04090003" w:tentative="1">
+      <w:start w:val="1"/>
+      <w:numFmt w:val="bullet"/>
+      <w:lvlText w:val="o"/>
+      <w:lvlJc w:val="left"/>
+      <w:pPr>
+        <w:ind w:left="3600" w:hanging="360"/>
+      </w:pPr>
+      <w:rPr>
+        <w:rFonts w:ascii="Courier New" w:hAnsi="Courier New" w:hint="default"/>
+      </w:rPr>
+    </w:lvl>
+    <w:lvl w:ilvl="5" w:tplc="04090005" w:tentative="1">
+      <w:start w:val="1"/>
+      <w:numFmt w:val="bullet"/>
+      <w:lvlText w:val=""/>
+      <w:lvlJc w:val="left"/>
+      <w:pPr>
+        <w:ind w:left="4320" w:hanging="360"/>
+      </w:pPr>
+      <w:rPr>
+        <w:rFonts w:ascii="Wingdings" w:hAnsi="Wingdings" w:hint="default"/>
+      </w:rPr>
+    </w:lvl>
+    <w:lvl w:ilvl="6" w:tplc="04090001" w:tentative="1">
+      <w:start w:val="1"/>
+      <w:numFmt w:val="bullet"/>
+      <w:lvlText w:val=""/>
+      <w:lvlJc w:val="left"/>
+      <w:pPr>
+        <w:ind w:left="5040" w:hanging="360"/>
+      </w:pPr>
+      <w:rPr>
+        <w:rFonts w:ascii="Symbol" w:hAnsi="Symbol" w:hint="default"/>
+      </w:rPr>
+    </w:lvl>
+    <w:lvl w:ilvl="7" w:tplc="04090003" w:tentative="1">
+      <w:start w:val="1"/>
+      <w:numFmt w:val="bullet"/>
+      <w:lvlText w:val="o"/>
+      <w:lvlJc w:val="left"/>
+      <w:pPr>
+        <w:ind w:left="5760" w:hanging="360"/>
+      </w:pPr>
+      <w:rPr>
+        <w:rFonts w:ascii="Courier New" w:hAnsi="Courier New" w:hint="default"/>
+      </w:rPr>
+    </w:lvl>
+    <w:lvl w:ilvl="8" w:tplc="04090005" w:tentative="1">
+      <w:start w:val="1"/>
+      <w:numFmt w:val="bullet"/>
+      <w:lvlText w:val=""/>
+      <w:lvlJc w:val="left"/>
+      <w:pPr>
+        <w:ind w:left="6480" w:hanging="360"/>
+      </w:pPr>
+      <w:rPr>
+        <w:rFonts w:ascii="Wingdings" w:hAnsi="Wingdings" w:hint="default"/>
+      </w:rPr>
+    </w:lvl>
+  </w:abstractNum>
+  <w:abstractNum w:abstractNumId="3">
+    <w:nsid w:val="70761BB1"/>
+    <w:multiLevelType w:val="hybridMultilevel"/>
+    <w:tmpl w:val="F510028E"/>
+    <w:lvl w:ilvl="0" w:tplc="04090001">
+      <w:start w:val="1"/>
+      <w:numFmt w:val="bullet"/>
+      <w:lvlText w:val=""/>
+      <w:lvlJc w:val="left"/>
+      <w:pPr>
+        <w:ind w:left="720" w:hanging="360"/>
+      </w:pPr>
+      <w:rPr>
+        <w:rFonts w:ascii="Symbol" w:hAnsi="Symbol" w:hint="default"/>
+      </w:rPr>
+    </w:lvl>
+    <w:lvl w:ilvl="1" w:tplc="04090003" w:tentative="1">
+      <w:start w:val="1"/>
+      <w:numFmt w:val="bullet"/>
+      <w:lvlText w:val="o"/>
+      <w:lvlJc w:val="left"/>
+      <w:pPr>
+        <w:ind w:left="1440" w:hanging="360"/>
+      </w:pPr>
+      <w:rPr>
+        <w:rFonts w:ascii="Courier New" w:hAnsi="Courier New" w:hint="default"/>
+      </w:rPr>
+    </w:lvl>
+    <w:lvl w:ilvl="2" w:tplc="04090005" w:tentative="1">
+      <w:start w:val="1"/>
+      <w:numFmt w:val="bullet"/>
+      <w:lvlText w:val=""/>
+      <w:lvlJc w:val="left"/>
+      <w:pPr>
+        <w:ind w:left="2160" w:hanging="360"/>
+      </w:pPr>
+      <w:rPr>
+        <w:rFonts w:ascii="Wingdings" w:hAnsi="Wingdings" w:hint="default"/>
+      </w:rPr>
+    </w:lvl>
+    <w:lvl w:ilvl="3" w:tplc="04090001" w:tentative="1">
       <w:start w:val="1"/>
       <w:numFmt w:val="bullet"/>
       <w:lvlText w:val=""/>
@@ -1079,6 +1366,9 @@
   </w:num>
   <w:num w:numId="3">
     <w:abstractNumId w:val="0"/>
+  </w:num>
+  <w:num w:numId="4">
+    <w:abstractNumId w:val="3"/>
   </w:num>
 </w:numbering>
 </file>

</xml_diff>

<commit_message>
Parameters for sparse 0.4, bees now forage as soon as they get to a patch
</commit_message>
<xml_diff>
--- a/Bees Notes.docx
+++ b/Bees Notes.docx
@@ -201,12 +201,112 @@
         <w:t xml:space="preserve">, </w:t>
       </w:r>
       <w:r>
+        <w:t>c2_mult</w:t>
+      </w:r>
+      <w:proofErr w:type="gramStart"/>
+      <w:r>
+        <w:t>=</w:t>
+      </w:r>
+      <w:r>
+        <w:t xml:space="preserve">  </w:t>
+      </w:r>
+      <w:r>
+        <w:t>1</w:t>
+      </w:r>
+      <w:proofErr w:type="gramEnd"/>
+      <w:r>
+        <w:t>, patchiness=13</w:t>
+      </w:r>
+    </w:p>
+    <w:p>
+      <w:pPr>
+        <w:pStyle w:val="ListParagraph"/>
+        <w:numPr>
+          <w:ilvl w:val="2"/>
+          <w:numId w:val="1"/>
+        </w:numPr>
+      </w:pPr>
+      <w:r>
+        <w:t xml:space="preserve">0.8: </w:t>
+      </w:r>
+      <w:r>
+        <w:t>c1_mult</w:t>
+      </w:r>
+      <w:proofErr w:type="gramStart"/>
+      <w:r>
+        <w:t>=</w:t>
+      </w:r>
+      <w:r>
+        <w:t xml:space="preserve">  </w:t>
+      </w:r>
+      <w:r>
+        <w:t>4</w:t>
+      </w:r>
+      <w:r>
+        <w:t>1</w:t>
+      </w:r>
+      <w:proofErr w:type="gramEnd"/>
+      <w:r>
+        <w:t xml:space="preserve">, </w:t>
+      </w:r>
+      <w:r>
         <w:t>c2_mult=</w:t>
       </w:r>
       <w:r>
         <w:t xml:space="preserve">  </w:t>
       </w:r>
       <w:r>
+        <w:t>1,</w:t>
+      </w:r>
+      <w:r>
+        <w:t xml:space="preserve"> </w:t>
+      </w:r>
+      <w:r>
+        <w:t>patchiness</w:t>
+      </w:r>
+      <w:r>
+        <w:t>=21</w:t>
+      </w:r>
+    </w:p>
+    <w:p>
+      <w:pPr>
+        <w:pStyle w:val="ListParagraph"/>
+        <w:numPr>
+          <w:ilvl w:val="1"/>
+          <w:numId w:val="1"/>
+        </w:numPr>
+      </w:pPr>
+      <w:r>
+        <w:t>Sparse</w:t>
+      </w:r>
+      <w:r>
+        <w:t xml:space="preserve">  </w:t>
+      </w:r>
+    </w:p>
+    <w:p>
+      <w:pPr>
+        <w:pStyle w:val="ListParagraph"/>
+        <w:numPr>
+          <w:ilvl w:val="2"/>
+          <w:numId w:val="1"/>
+        </w:numPr>
+      </w:pPr>
+      <w:r>
+        <w:t>0.4:</w:t>
+      </w:r>
+      <w:r>
+        <w:t xml:space="preserve"> c1_mult=</w:t>
+      </w:r>
+      <w:r>
+        <w:t>210</w:t>
+      </w:r>
+      <w:r>
+        <w:t>1, c2_mult=</w:t>
+      </w:r>
+      <w:r>
+        <w:t>180</w:t>
+      </w:r>
+      <w:r>
         <w:t>1, patchiness=13</w:t>
       </w:r>
     </w:p>
@@ -219,122 +319,66 @@
         </w:numPr>
       </w:pPr>
       <w:r>
-        <w:t xml:space="preserve">0.8: </w:t>
-      </w:r>
-      <w:r>
-        <w:t>c1_mult=</w:t>
-      </w:r>
-      <w:r>
-        <w:t xml:space="preserve">  </w:t>
-      </w:r>
-      <w:r>
-        <w:t>4</w:t>
-      </w:r>
-      <w:r>
-        <w:t xml:space="preserve">1, </w:t>
-      </w:r>
-      <w:r>
-        <w:t>c2_mult=</w:t>
-      </w:r>
-      <w:r>
-        <w:t xml:space="preserve">  </w:t>
-      </w:r>
-      <w:r>
-        <w:t>1,</w:t>
-      </w:r>
-      <w:r>
-        <w:t xml:space="preserve"> </w:t>
-      </w:r>
-      <w:r>
-        <w:t>patchiness</w:t>
-      </w:r>
-      <w:r>
-        <w:t>=21</w:t>
-      </w:r>
-    </w:p>
-    <w:p>
-      <w:pPr>
-        <w:pStyle w:val="ListParagraph"/>
-        <w:numPr>
-          <w:ilvl w:val="1"/>
-          <w:numId w:val="1"/>
-        </w:numPr>
-      </w:pPr>
-      <w:r>
-        <w:t>Sparse</w:t>
-      </w:r>
-      <w:r>
-        <w:t xml:space="preserve">  </w:t>
-      </w:r>
-    </w:p>
-    <w:p>
-      <w:pPr>
-        <w:pStyle w:val="ListParagraph"/>
-        <w:numPr>
-          <w:ilvl w:val="2"/>
-          <w:numId w:val="1"/>
-        </w:numPr>
-      </w:pPr>
-      <w:r>
-        <w:t>0.4:</w:t>
-      </w:r>
-      <w:r>
-        <w:t xml:space="preserve"> c1_mult=1</w:t>
-      </w:r>
-      <w:r>
-        <w:t>351, c2_mult=1251, patchiness=13</w:t>
-      </w:r>
-    </w:p>
-    <w:p>
-      <w:pPr>
-        <w:pStyle w:val="ListParagraph"/>
-        <w:numPr>
-          <w:ilvl w:val="2"/>
-          <w:numId w:val="1"/>
-        </w:numPr>
-      </w:pPr>
-      <w:r>
-        <w:t>0.6: c1_mult=1501, c2_mult=</w:t>
-      </w:r>
-      <w:r>
-        <w:t xml:space="preserve">  901, patchiness=13</w:t>
-      </w:r>
-    </w:p>
-    <w:p>
-      <w:pPr>
-        <w:pStyle w:val="ListParagraph"/>
-        <w:numPr>
-          <w:ilvl w:val="2"/>
-          <w:numId w:val="1"/>
-        </w:numPr>
-      </w:pPr>
-      <w:r>
-        <w:t>0.8</w:t>
-      </w:r>
-      <w:r>
-        <w:t>: c1_mult=</w:t>
-      </w:r>
-      <w:r>
-        <w:t>120</w:t>
-      </w:r>
-      <w:r>
-        <w:t>1, c2_mult=</w:t>
-      </w:r>
-      <w:r>
-        <w:t xml:space="preserve">  </w:t>
-      </w:r>
-      <w:r>
-        <w:t xml:space="preserve">    </w:t>
-      </w:r>
-      <w:r>
-        <w:t xml:space="preserve">1, </w:t>
-      </w:r>
-      <w:r>
-        <w:t xml:space="preserve">patchiness=  </w:t>
+        <w:t>0.6: c1_mult=1501, c2_m</w:t>
       </w:r>
       <w:bookmarkStart w:id="0" w:name="_GoBack"/>
       <w:bookmarkEnd w:id="0"/>
       <w:r>
+        <w:t>ult</w:t>
+      </w:r>
+      <w:proofErr w:type="gramStart"/>
+      <w:r>
+        <w:t>=</w:t>
+      </w:r>
+      <w:r>
+        <w:t xml:space="preserve">  901</w:t>
+      </w:r>
+      <w:proofErr w:type="gramEnd"/>
+      <w:r>
+        <w:t>, patchiness=13</w:t>
+      </w:r>
+    </w:p>
+    <w:p>
+      <w:pPr>
+        <w:pStyle w:val="ListParagraph"/>
+        <w:numPr>
+          <w:ilvl w:val="2"/>
+          <w:numId w:val="1"/>
+        </w:numPr>
+      </w:pPr>
+      <w:r>
+        <w:t>0.8</w:t>
+      </w:r>
+      <w:r>
+        <w:t>: c1_mult=</w:t>
+      </w:r>
+      <w:r>
+        <w:t>120</w:t>
+      </w:r>
+      <w:r>
+        <w:t>1, c2_mult</w:t>
+      </w:r>
+      <w:proofErr w:type="gramStart"/>
+      <w:r>
+        <w:t>=</w:t>
+      </w:r>
+      <w:r>
+        <w:t xml:space="preserve">  </w:t>
+      </w:r>
+      <w:r>
+        <w:t xml:space="preserve">    </w:t>
+      </w:r>
+      <w:r>
+        <w:t>1</w:t>
+      </w:r>
+      <w:proofErr w:type="gramEnd"/>
+      <w:r>
+        <w:t xml:space="preserve">, </w:t>
+      </w:r>
+      <w:r>
+        <w:t xml:space="preserve">patchiness=  </w:t>
+      </w:r>
+      <w:r>
         <w:t>9</w:t>
       </w:r>
     </w:p>
@@ -359,7 +403,15 @@
         </w:numPr>
       </w:pPr>
       <w:r>
-        <w:t>1/5 of Dornhaus time since sim is 1/5 of time</w:t>
+        <w:t xml:space="preserve">1/5 of Dornhaus time since </w:t>
+      </w:r>
+      <w:proofErr w:type="spellStart"/>
+      <w:r>
+        <w:t>sim</w:t>
+      </w:r>
+      <w:proofErr w:type="spellEnd"/>
+      <w:r>
+        <w:t xml:space="preserve"> is 1/5 of time</w:t>
       </w:r>
     </w:p>
     <w:p>
@@ -447,12 +499,14 @@
           <w:b/>
         </w:rPr>
       </w:pPr>
+      <w:proofErr w:type="spellStart"/>
       <w:r>
         <w:rPr>
           <w:b/>
         </w:rPr>
         <w:t>TODO</w:t>
       </w:r>
+      <w:proofErr w:type="spellEnd"/>
     </w:p>
     <w:p>
       <w:pPr>

</xml_diff>